<commit_message>
the whole site is done!
</commit_message>
<xml_diff>
--- a/Bijlagen/P1_AfvinklijstHtmlCss_1.docx
+++ b/Bijlagen/P1_AfvinklijstHtmlCss_1.docx
@@ -278,14 +278,14 @@
         <w:rPr>
           <w:rFonts w:cs="Tahoma"/>
           <w:b w:val="0"/>
-          <w:highlight w:val="yellow"/>
-        </w:rPr>
-      </w:pPr>
-      <w:r>
-        <w:rPr>
-          <w:rFonts w:cs="Tahoma"/>
-          <w:b w:val="0"/>
-          <w:highlight w:val="yellow"/>
+          <w:strike/>
+        </w:rPr>
+      </w:pPr>
+      <w:r>
+        <w:rPr>
+          <w:rFonts w:cs="Tahoma"/>
+          <w:b w:val="0"/>
+          <w:strike/>
         </w:rPr>
         <w:t xml:space="preserve">Meerdere </w:t>
       </w:r>
@@ -294,7 +294,7 @@
         <w:rPr>
           <w:rFonts w:cs="Tahoma"/>
           <w:b w:val="0"/>
-          <w:highlight w:val="yellow"/>
+          <w:strike/>
         </w:rPr>
         <w:t>stylesheets</w:t>
       </w:r>
@@ -303,7 +303,7 @@
         <w:rPr>
           <w:rFonts w:cs="Tahoma"/>
           <w:b w:val="0"/>
-          <w:highlight w:val="yellow"/>
+          <w:strike/>
         </w:rPr>
         <w:t xml:space="preserve"> (minimaal 2)</w:t>
       </w:r>
@@ -570,9 +570,7 @@
         </w:rPr>
         <w:t>Eerste regel</w:t>
       </w:r>
-      <w:bookmarkStart w:id="0" w:name="_GoBack"/>
-    </w:p>
-    <w:bookmarkEnd w:id="0"/>
+    </w:p>
     <w:p>
       <w:pPr>
         <w:pStyle w:val="Belangrijk"/>
@@ -743,18 +741,22 @@
         <w:rPr>
           <w:rFonts w:cs="Tahoma"/>
           <w:b w:val="0"/>
+          <w:strike/>
           <w:highlight w:val="yellow"/>
         </w:rPr>
       </w:pPr>
-      <w:r>
-        <w:rPr>
-          <w:rFonts w:cs="Tahoma"/>
-          <w:b w:val="0"/>
+      <w:bookmarkStart w:id="0" w:name="_GoBack"/>
+      <w:r>
+        <w:rPr>
+          <w:rFonts w:cs="Tahoma"/>
+          <w:b w:val="0"/>
+          <w:strike/>
           <w:highlight w:val="yellow"/>
         </w:rPr>
         <w:t>Geneste lijst</w:t>
       </w:r>
     </w:p>
+    <w:bookmarkEnd w:id="0"/>
     <w:p>
       <w:pPr>
         <w:pStyle w:val="Belangrijk"/>
@@ -1171,12 +1173,14 @@
         <w:spacing w:after="0" w:line="276" w:lineRule="auto"/>
         <w:rPr>
           <w:rFonts w:cs="Tahoma"/>
+          <w:strike/>
           <w:highlight w:val="yellow"/>
         </w:rPr>
       </w:pPr>
       <w:r>
         <w:rPr>
           <w:rFonts w:cs="Tahoma"/>
+          <w:strike/>
           <w:highlight w:val="yellow"/>
         </w:rPr>
         <w:t>Lege cellen opgemaakt</w:t>
@@ -1184,6 +1188,7 @@
       <w:r>
         <w:rPr>
           <w:rFonts w:cs="Tahoma"/>
+          <w:strike/>
           <w:highlight w:val="yellow"/>
         </w:rPr>
         <w:t xml:space="preserve"> in CSS</w:t>
@@ -1257,12 +1262,14 @@
         <w:spacing w:after="0" w:line="276" w:lineRule="auto"/>
         <w:rPr>
           <w:rFonts w:cs="Tahoma"/>
-          <w:color w:val="000000" w:themeColor="text1"/>
-        </w:rPr>
-      </w:pPr>
-      <w:r>
-        <w:rPr>
-          <w:rFonts w:cs="Tahoma"/>
+          <w:strike/>
+          <w:color w:val="000000" w:themeColor="text1"/>
+        </w:rPr>
+      </w:pPr>
+      <w:r>
+        <w:rPr>
+          <w:rFonts w:cs="Tahoma"/>
+          <w:strike/>
           <w:color w:val="000000" w:themeColor="text1"/>
         </w:rPr>
         <w:t xml:space="preserve">Label </w:t>
@@ -1278,12 +1285,14 @@
         <w:spacing w:after="0" w:line="276" w:lineRule="auto"/>
         <w:rPr>
           <w:rFonts w:cs="Tahoma"/>
-          <w:color w:val="000000" w:themeColor="text1"/>
-        </w:rPr>
-      </w:pPr>
-      <w:r>
-        <w:rPr>
-          <w:rFonts w:cs="Tahoma"/>
+          <w:strike/>
+          <w:color w:val="000000" w:themeColor="text1"/>
+        </w:rPr>
+      </w:pPr>
+      <w:r>
+        <w:rPr>
+          <w:rFonts w:cs="Tahoma"/>
+          <w:strike/>
           <w:color w:val="000000" w:themeColor="text1"/>
         </w:rPr>
         <w:t>Tekstinvoer</w:t>
@@ -1320,12 +1329,14 @@
         <w:spacing w:after="0" w:line="276" w:lineRule="auto"/>
         <w:rPr>
           <w:rFonts w:cs="Tahoma"/>
-          <w:color w:val="000000" w:themeColor="text1"/>
-        </w:rPr>
-      </w:pPr>
-      <w:r>
-        <w:rPr>
-          <w:rFonts w:cs="Tahoma"/>
+          <w:strike/>
+          <w:color w:val="000000" w:themeColor="text1"/>
+        </w:rPr>
+      </w:pPr>
+      <w:r>
+        <w:rPr>
+          <w:rFonts w:cs="Tahoma"/>
+          <w:strike/>
           <w:color w:val="000000" w:themeColor="text1"/>
         </w:rPr>
         <w:t>Button</w:t>
@@ -1436,12 +1447,14 @@
         <w:spacing w:after="0" w:line="276" w:lineRule="auto"/>
         <w:rPr>
           <w:rFonts w:cs="Tahoma"/>
-          <w:color w:val="000000" w:themeColor="text1"/>
-        </w:rPr>
-      </w:pPr>
-      <w:r>
-        <w:rPr>
-          <w:rFonts w:cs="Tahoma"/>
+          <w:strike/>
+          <w:color w:val="000000" w:themeColor="text1"/>
+        </w:rPr>
+      </w:pPr>
+      <w:r>
+        <w:rPr>
+          <w:rFonts w:cs="Tahoma"/>
+          <w:strike/>
           <w:color w:val="000000" w:themeColor="text1"/>
         </w:rPr>
         <w:t>E-mail invoer</w:t>
@@ -1457,12 +1470,14 @@
         <w:spacing w:after="0" w:line="276" w:lineRule="auto"/>
         <w:rPr>
           <w:rFonts w:cs="Tahoma"/>
-          <w:color w:val="000000" w:themeColor="text1"/>
-        </w:rPr>
-      </w:pPr>
-      <w:r>
-        <w:rPr>
-          <w:rFonts w:cs="Tahoma"/>
+          <w:strike/>
+          <w:color w:val="000000" w:themeColor="text1"/>
+        </w:rPr>
+      </w:pPr>
+      <w:r>
+        <w:rPr>
+          <w:rFonts w:cs="Tahoma"/>
+          <w:strike/>
           <w:color w:val="000000" w:themeColor="text1"/>
         </w:rPr>
         <w:t>URL invoer</w:t>
@@ -1499,12 +1514,14 @@
         <w:spacing w:after="0" w:line="276" w:lineRule="auto"/>
         <w:rPr>
           <w:rFonts w:cs="Tahoma"/>
-          <w:color w:val="000000" w:themeColor="text1"/>
-        </w:rPr>
-      </w:pPr>
-      <w:r>
-        <w:rPr>
-          <w:rFonts w:cs="Tahoma"/>
+          <w:strike/>
+          <w:color w:val="000000" w:themeColor="text1"/>
+        </w:rPr>
+      </w:pPr>
+      <w:r>
+        <w:rPr>
+          <w:rFonts w:cs="Tahoma"/>
+          <w:strike/>
           <w:color w:val="000000" w:themeColor="text1"/>
         </w:rPr>
         <w:t>Keuzelijst met meerdere opties</w:t>
@@ -1543,12 +1560,14 @@
         <w:spacing w:after="0" w:line="276" w:lineRule="auto"/>
         <w:rPr>
           <w:rFonts w:cs="Tahoma"/>
-          <w:color w:val="000000" w:themeColor="text1"/>
-        </w:rPr>
-      </w:pPr>
-      <w:r>
-        <w:rPr>
-          <w:rFonts w:cs="Tahoma"/>
+          <w:strike/>
+          <w:color w:val="000000" w:themeColor="text1"/>
+        </w:rPr>
+      </w:pPr>
+      <w:r>
+        <w:rPr>
+          <w:rFonts w:cs="Tahoma"/>
+          <w:strike/>
           <w:color w:val="000000" w:themeColor="text1"/>
         </w:rPr>
         <w:t>Tekstvakken opmaken</w:t>

</xml_diff>